<commit_message>
created tron effect on level 4
</commit_message>
<xml_diff>
--- a/Story/RobotRacerStoryOrder.docx
+++ b/Story/RobotRacerStoryOrder.docx
@@ -455,16 +455,14 @@
         </w:rPr>
         <w:t xml:space="preserve">This level has the shooting enemies that will follow the player trying to </w:t>
       </w:r>
-      <w:proofErr w:type="gramStart"/>
-      <w:r>
-        <w:rPr>
-          <w:rFonts w:ascii="Cambria" w:hAnsi="Cambria"/>
-          <w:sz w:val="28"/>
-          <w:szCs w:val="28"/>
-        </w:rPr>
-        <w:t>shot</w:t>
-      </w:r>
-      <w:proofErr w:type="gramEnd"/>
+      <w:r>
+        <w:rPr>
+          <w:rFonts w:ascii="Cambria" w:hAnsi="Cambria"/>
+          <w:sz w:val="28"/>
+          <w:szCs w:val="28"/>
+        </w:rPr>
+        <w:t>shoot</w:t>
+      </w:r>
       <w:r>
         <w:rPr>
           <w:rFonts w:ascii="Cambria" w:hAnsi="Cambria"/>

</xml_diff>